<commit_message>
added face and brushes pages
</commit_message>
<xml_diff>
--- a/Glitter N' Gloss Database Design.docx
+++ b/Glitter N' Gloss Database Design.docx
@@ -1,6 +1,6 @@
 
 <file path=word/document.xml><?xml version="1.0" encoding="utf-8"?>
-<w:document xmlns:wpc="http://schemas.microsoft.com/office/word/2010/wordprocessingCanvas" xmlns:cx="http://schemas.microsoft.com/office/drawing/2014/chartex" xmlns:cx1="http://schemas.microsoft.com/office/drawing/2015/9/8/chartex" xmlns:cx2="http://schemas.microsoft.com/office/drawing/2015/10/21/chartex" xmlns:cx3="http://schemas.microsoft.com/office/drawing/2016/5/9/chartex" xmlns:cx4="http://schemas.microsoft.com/office/drawing/2016/5/10/chartex" xmlns:cx5="http://schemas.microsoft.com/office/drawing/2016/5/11/chartex" xmlns:cx6="http://schemas.microsoft.com/office/drawing/2016/5/12/chartex" xmlns:cx7="http://schemas.microsoft.com/office/drawing/2016/5/13/chartex" xmlns:cx8="http://schemas.microsoft.com/office/drawing/2016/5/14/chartex" xmlns:mc="http://schemas.openxmlformats.org/markup-compatibility/2006" xmlns:aink="http://schemas.microsoft.com/office/drawing/2016/ink" xmlns:am3d="http://schemas.microsoft.com/office/drawing/2017/model3d" xmlns:o="urn:schemas-microsoft-com:office:office" xmlns:r="http://schemas.openxmlformats.org/officeDocument/2006/relationships" xmlns:m="http://schemas.openxmlformats.org/officeDocument/2006/math" xmlns:v="urn:schemas-microsoft-com:vml" xmlns:wp14="http://schemas.microsoft.com/office/word/2010/wordprocessingDrawing" xmlns:wp="http://schemas.openxmlformats.org/drawingml/2006/wordprocessingDrawing" xmlns:w10="urn:schemas-microsoft-com:office:word" xmlns:w="http://schemas.openxmlformats.org/wordprocessingml/2006/main" xmlns:w14="http://schemas.microsoft.com/office/word/2010/wordml" xmlns:w15="http://schemas.microsoft.com/office/word/2012/wordml" xmlns:w16cex="http://schemas.microsoft.com/office/word/2018/wordml/cex" xmlns:w16cid="http://schemas.microsoft.com/office/word/2016/wordml/cid" xmlns:w16="http://schemas.microsoft.com/office/word/2018/wordml" xmlns:w16sdtdh="http://schemas.microsoft.com/office/word/2020/wordml/sdtdatahash" xmlns:w16se="http://schemas.microsoft.com/office/word/2015/wordml/symex" xmlns:wpg="http://schemas.microsoft.com/office/word/2010/wordprocessingGroup" xmlns:wpi="http://schemas.microsoft.com/office/word/2010/wordprocessingInk" xmlns:wne="http://schemas.microsoft.com/office/word/2006/wordml" xmlns:wps="http://schemas.microsoft.com/office/word/2010/wordprocessingShape" mc:Ignorable="w14 w15 w16se w16cid w16 w16cex w16sdtdh wp14">
+<w:document xmlns:wpc="http://schemas.microsoft.com/office/word/2010/wordprocessingCanvas" xmlns:cx="http://schemas.microsoft.com/office/drawing/2014/chartex" xmlns:cx1="http://schemas.microsoft.com/office/drawing/2015/9/8/chartex" xmlns:cx2="http://schemas.microsoft.com/office/drawing/2015/10/21/chartex" xmlns:cx3="http://schemas.microsoft.com/office/drawing/2016/5/9/chartex" xmlns:cx4="http://schemas.microsoft.com/office/drawing/2016/5/10/chartex" xmlns:cx5="http://schemas.microsoft.com/office/drawing/2016/5/11/chartex" xmlns:cx6="http://schemas.microsoft.com/office/drawing/2016/5/12/chartex" xmlns:cx7="http://schemas.microsoft.com/office/drawing/2016/5/13/chartex" xmlns:cx8="http://schemas.microsoft.com/office/drawing/2016/5/14/chartex" xmlns:mc="http://schemas.openxmlformats.org/markup-compatibility/2006" xmlns:aink="http://schemas.microsoft.com/office/drawing/2016/ink" xmlns:am3d="http://schemas.microsoft.com/office/drawing/2017/model3d" xmlns:o="urn:schemas-microsoft-com:office:office" xmlns:oel="http://schemas.microsoft.com/office/2019/extlst" xmlns:r="http://schemas.openxmlformats.org/officeDocument/2006/relationships" xmlns:m="http://schemas.openxmlformats.org/officeDocument/2006/math" xmlns:v="urn:schemas-microsoft-com:vml" xmlns:wp14="http://schemas.microsoft.com/office/word/2010/wordprocessingDrawing" xmlns:wp="http://schemas.openxmlformats.org/drawingml/2006/wordprocessingDrawing" xmlns:w10="urn:schemas-microsoft-com:office:word" xmlns:w="http://schemas.openxmlformats.org/wordprocessingml/2006/main" xmlns:w14="http://schemas.microsoft.com/office/word/2010/wordml" xmlns:w15="http://schemas.microsoft.com/office/word/2012/wordml" xmlns:w16cex="http://schemas.microsoft.com/office/word/2018/wordml/cex" xmlns:w16cid="http://schemas.microsoft.com/office/word/2016/wordml/cid" xmlns:w16="http://schemas.microsoft.com/office/word/2018/wordml" xmlns:w16sdtdh="http://schemas.microsoft.com/office/word/2020/wordml/sdtdatahash" xmlns:w16se="http://schemas.microsoft.com/office/word/2015/wordml/symex" xmlns:wpg="http://schemas.microsoft.com/office/word/2010/wordprocessingGroup" xmlns:wpi="http://schemas.microsoft.com/office/word/2010/wordprocessingInk" xmlns:wne="http://schemas.microsoft.com/office/word/2006/wordml" xmlns:wps="http://schemas.microsoft.com/office/word/2010/wordprocessingShape" mc:Ignorable="w14 w15 w16se w16cid w16 w16cex w16sdtdh wp14">
   <w:body>
     <w:p>
       <w:pPr>
@@ -73,7 +73,6 @@
           <w:szCs w:val="24"/>
         </w:rPr>
       </w:pPr>
-      <w:proofErr w:type="spellStart"/>
       <w:r>
         <w:rPr>
           <w:rFonts w:ascii="Lato" w:eastAsia="Times New Roman" w:hAnsi="Lato" w:cs="Times New Roman"/>
@@ -83,7 +82,6 @@
         </w:rPr>
         <w:t>OrdersID</w:t>
       </w:r>
-      <w:proofErr w:type="spellEnd"/>
       <w:r>
         <w:rPr>
           <w:rFonts w:ascii="Lato" w:eastAsia="Times New Roman" w:hAnsi="Lato" w:cs="Times New Roman"/>
@@ -119,7 +117,6 @@
           <w:szCs w:val="24"/>
         </w:rPr>
       </w:pPr>
-      <w:proofErr w:type="spellStart"/>
       <w:r>
         <w:rPr>
           <w:rFonts w:ascii="Lato" w:eastAsia="Times New Roman" w:hAnsi="Lato" w:cs="Times New Roman"/>
@@ -129,7 +126,6 @@
         </w:rPr>
         <w:t>UserID</w:t>
       </w:r>
-      <w:proofErr w:type="spellEnd"/>
       <w:r>
         <w:rPr>
           <w:rFonts w:ascii="Lato" w:eastAsia="Times New Roman" w:hAnsi="Lato" w:cs="Times New Roman"/>
@@ -146,27 +142,7 @@
           <w:sz w:val="24"/>
           <w:szCs w:val="24"/>
         </w:rPr>
-        <w:t xml:space="preserve">int, foreign key to </w:t>
-      </w:r>
-      <w:proofErr w:type="spellStart"/>
-      <w:r>
-        <w:rPr>
-          <w:rFonts w:ascii="Lato" w:eastAsia="Times New Roman" w:hAnsi="Lato" w:cs="Times New Roman"/>
-          <w:color w:val="000000"/>
-          <w:sz w:val="24"/>
-          <w:szCs w:val="24"/>
-        </w:rPr>
-        <w:t>userID</w:t>
-      </w:r>
-      <w:proofErr w:type="spellEnd"/>
-      <w:r>
-        <w:rPr>
-          <w:rFonts w:ascii="Lato" w:eastAsia="Times New Roman" w:hAnsi="Lato" w:cs="Times New Roman"/>
-          <w:color w:val="000000"/>
-          <w:sz w:val="24"/>
-          <w:szCs w:val="24"/>
-        </w:rPr>
-        <w:t xml:space="preserve"> in login table</w:t>
+        <w:t>int, foreign key to userID in login table</w:t>
       </w:r>
       <w:r>
         <w:rPr>
@@ -203,7 +179,6 @@
           <w:szCs w:val="24"/>
         </w:rPr>
       </w:pPr>
-      <w:proofErr w:type="spellStart"/>
       <w:r>
         <w:rPr>
           <w:rFonts w:ascii="Lato" w:eastAsia="Times New Roman" w:hAnsi="Lato" w:cs="Times New Roman"/>
@@ -213,7 +188,6 @@
         </w:rPr>
         <w:t>OrderAmt</w:t>
       </w:r>
-      <w:proofErr w:type="spellEnd"/>
       <w:r>
         <w:rPr>
           <w:rFonts w:ascii="Lato" w:eastAsia="Times New Roman" w:hAnsi="Lato" w:cs="Times New Roman"/>
@@ -249,7 +223,6 @@
           <w:szCs w:val="24"/>
         </w:rPr>
       </w:pPr>
-      <w:proofErr w:type="spellStart"/>
       <w:r>
         <w:rPr>
           <w:rFonts w:ascii="Lato" w:eastAsia="Times New Roman" w:hAnsi="Lato" w:cs="Times New Roman"/>
@@ -259,7 +232,6 @@
         </w:rPr>
         <w:t>OrderDate</w:t>
       </w:r>
-      <w:proofErr w:type="spellEnd"/>
       <w:r>
         <w:rPr>
           <w:rFonts w:ascii="Lato" w:eastAsia="Times New Roman" w:hAnsi="Lato" w:cs="Times New Roman"/>
@@ -283,7 +255,6 @@
           <w:szCs w:val="24"/>
         </w:rPr>
       </w:pPr>
-      <w:proofErr w:type="spellStart"/>
       <w:r>
         <w:rPr>
           <w:rFonts w:ascii="Lato" w:eastAsia="Times New Roman" w:hAnsi="Lato" w:cs="Times New Roman"/>
@@ -293,19 +264,7 @@
           <w:sz w:val="24"/>
           <w:szCs w:val="24"/>
         </w:rPr>
-        <w:t>EyeProducts</w:t>
-      </w:r>
-      <w:proofErr w:type="spellEnd"/>
-      <w:r>
-        <w:rPr>
-          <w:rFonts w:ascii="Lato" w:eastAsia="Times New Roman" w:hAnsi="Lato" w:cs="Times New Roman"/>
-          <w:b/>
-          <w:bCs/>
-          <w:color w:val="000000"/>
-          <w:sz w:val="24"/>
-          <w:szCs w:val="24"/>
-        </w:rPr>
-        <w:t xml:space="preserve"> Table:</w:t>
+        <w:t>Products Table:</w:t>
       </w:r>
     </w:p>
     <w:p>
@@ -324,25 +283,14 @@
           <w:szCs w:val="24"/>
         </w:rPr>
       </w:pPr>
-      <w:proofErr w:type="spellStart"/>
-      <w:r>
-        <w:rPr>
-          <w:rFonts w:ascii="Lato" w:eastAsia="Times New Roman" w:hAnsi="Lato" w:cs="Times New Roman"/>
-          <w:color w:val="000000"/>
-          <w:sz w:val="24"/>
-          <w:szCs w:val="24"/>
-        </w:rPr>
-        <w:t>EyeProductID</w:t>
-      </w:r>
-      <w:proofErr w:type="spellEnd"/>
-      <w:r>
-        <w:rPr>
-          <w:rFonts w:ascii="Lato" w:eastAsia="Times New Roman" w:hAnsi="Lato" w:cs="Times New Roman"/>
-          <w:color w:val="000000"/>
-          <w:sz w:val="24"/>
-          <w:szCs w:val="24"/>
-        </w:rPr>
-        <w:t xml:space="preserve"> (int),</w:t>
+      <w:r>
+        <w:rPr>
+          <w:rFonts w:ascii="Lato" w:eastAsia="Times New Roman" w:hAnsi="Lato" w:cs="Times New Roman"/>
+          <w:color w:val="000000"/>
+          <w:sz w:val="24"/>
+          <w:szCs w:val="24"/>
+        </w:rPr>
+        <w:t>ProductID (int),</w:t>
       </w:r>
     </w:p>
     <w:p>
@@ -361,63 +309,14 @@
           <w:szCs w:val="24"/>
         </w:rPr>
       </w:pPr>
-      <w:proofErr w:type="spellStart"/>
-      <w:r>
-        <w:rPr>
-          <w:rFonts w:ascii="Lato" w:eastAsia="Times New Roman" w:hAnsi="Lato" w:cs="Times New Roman"/>
-          <w:color w:val="000000"/>
-          <w:sz w:val="24"/>
-          <w:szCs w:val="24"/>
-        </w:rPr>
-        <w:t>EyeProductDescription</w:t>
-      </w:r>
-      <w:proofErr w:type="spellEnd"/>
-      <w:r>
-        <w:rPr>
-          <w:rFonts w:ascii="Lato" w:eastAsia="Times New Roman" w:hAnsi="Lato" w:cs="Times New Roman"/>
-          <w:color w:val="000000"/>
-          <w:sz w:val="24"/>
-          <w:szCs w:val="24"/>
-        </w:rPr>
-        <w:t xml:space="preserve"> (varchar)</w:t>
-      </w:r>
-    </w:p>
-    <w:p>
-      <w:pPr>
-        <w:shd w:val="clear" w:color="auto" w:fill="FFFFFF"/>
-        <w:spacing w:before="100" w:beforeAutospacing="1" w:after="100" w:afterAutospacing="1" w:line="240" w:lineRule="auto"/>
-        <w:rPr>
-          <w:rFonts w:ascii="Lato" w:eastAsia="Times New Roman" w:hAnsi="Lato" w:cs="Times New Roman"/>
-          <w:b/>
-          <w:bCs/>
-          <w:color w:val="000000"/>
-          <w:sz w:val="24"/>
-          <w:szCs w:val="24"/>
-        </w:rPr>
-      </w:pPr>
-      <w:proofErr w:type="spellStart"/>
-      <w:r>
-        <w:rPr>
-          <w:rFonts w:ascii="Lato" w:eastAsia="Times New Roman" w:hAnsi="Lato" w:cs="Times New Roman"/>
-          <w:b/>
-          <w:bCs/>
-          <w:color w:val="000000"/>
-          <w:sz w:val="24"/>
-          <w:szCs w:val="24"/>
-        </w:rPr>
-        <w:t>FaceProducts</w:t>
-      </w:r>
-      <w:proofErr w:type="spellEnd"/>
-      <w:r>
-        <w:rPr>
-          <w:rFonts w:ascii="Lato" w:eastAsia="Times New Roman" w:hAnsi="Lato" w:cs="Times New Roman"/>
-          <w:b/>
-          <w:bCs/>
-          <w:color w:val="000000"/>
-          <w:sz w:val="24"/>
-          <w:szCs w:val="24"/>
-        </w:rPr>
-        <w:t xml:space="preserve"> Table:</w:t>
+      <w:r>
+        <w:rPr>
+          <w:rFonts w:ascii="Lato" w:eastAsia="Times New Roman" w:hAnsi="Lato" w:cs="Times New Roman"/>
+          <w:color w:val="000000"/>
+          <w:sz w:val="24"/>
+          <w:szCs w:val="24"/>
+        </w:rPr>
+        <w:t>ProductDescription (varchar)</w:t>
       </w:r>
     </w:p>
     <w:p>
@@ -436,25 +335,44 @@
           <w:szCs w:val="24"/>
         </w:rPr>
       </w:pPr>
-      <w:proofErr w:type="spellStart"/>
-      <w:r>
-        <w:rPr>
-          <w:rFonts w:ascii="Lato" w:eastAsia="Times New Roman" w:hAnsi="Lato" w:cs="Times New Roman"/>
-          <w:color w:val="000000"/>
-          <w:sz w:val="24"/>
-          <w:szCs w:val="24"/>
-        </w:rPr>
-        <w:t>FaceProductID</w:t>
-      </w:r>
-      <w:proofErr w:type="spellEnd"/>
-      <w:r>
-        <w:rPr>
-          <w:rFonts w:ascii="Lato" w:eastAsia="Times New Roman" w:hAnsi="Lato" w:cs="Times New Roman"/>
-          <w:color w:val="000000"/>
-          <w:sz w:val="24"/>
-          <w:szCs w:val="24"/>
-        </w:rPr>
-        <w:t xml:space="preserve"> (int),</w:t>
+      <w:r>
+        <w:rPr>
+          <w:rFonts w:ascii="Lato" w:eastAsia="Times New Roman" w:hAnsi="Lato" w:cs="Times New Roman"/>
+          <w:color w:val="000000"/>
+          <w:sz w:val="24"/>
+          <w:szCs w:val="24"/>
+        </w:rPr>
+        <w:t>pric</w:t>
+      </w:r>
+      <w:r>
+        <w:rPr>
+          <w:rFonts w:ascii="Lato" w:eastAsia="Times New Roman" w:hAnsi="Lato" w:cs="Times New Roman"/>
+          <w:color w:val="000000"/>
+          <w:sz w:val="24"/>
+          <w:szCs w:val="24"/>
+        </w:rPr>
+        <w:t>e(</w:t>
+      </w:r>
+      <w:r>
+        <w:t xml:space="preserve"> </w:t>
+      </w:r>
+      <w:r>
+        <w:rPr>
+          <w:rFonts w:ascii="Lato" w:eastAsia="Times New Roman" w:hAnsi="Lato" w:cs="Times New Roman"/>
+          <w:color w:val="000000"/>
+          <w:sz w:val="24"/>
+          <w:szCs w:val="24"/>
+        </w:rPr>
+        <w:t>float</w:t>
+      </w:r>
+      <w:r>
+        <w:rPr>
+          <w:rFonts w:ascii="Lato" w:eastAsia="Times New Roman" w:hAnsi="Lato" w:cs="Times New Roman"/>
+          <w:color w:val="000000"/>
+          <w:sz w:val="24"/>
+          <w:szCs w:val="24"/>
+        </w:rPr>
+        <w:t xml:space="preserve">) </w:t>
       </w:r>
     </w:p>
     <w:p>
@@ -473,63 +391,23 @@
           <w:szCs w:val="24"/>
         </w:rPr>
       </w:pPr>
-      <w:proofErr w:type="spellStart"/>
-      <w:r>
-        <w:rPr>
-          <w:rFonts w:ascii="Lato" w:eastAsia="Times New Roman" w:hAnsi="Lato" w:cs="Times New Roman"/>
-          <w:color w:val="000000"/>
-          <w:sz w:val="24"/>
-          <w:szCs w:val="24"/>
-        </w:rPr>
-        <w:t>FaceProductDescription</w:t>
-      </w:r>
-      <w:proofErr w:type="spellEnd"/>
-      <w:r>
-        <w:rPr>
-          <w:rFonts w:ascii="Lato" w:eastAsia="Times New Roman" w:hAnsi="Lato" w:cs="Times New Roman"/>
-          <w:color w:val="000000"/>
-          <w:sz w:val="24"/>
-          <w:szCs w:val="24"/>
-        </w:rPr>
-        <w:t xml:space="preserve"> (varchar)</w:t>
-      </w:r>
-    </w:p>
-    <w:p>
-      <w:pPr>
-        <w:shd w:val="clear" w:color="auto" w:fill="FFFFFF"/>
-        <w:spacing w:before="100" w:beforeAutospacing="1" w:after="100" w:afterAutospacing="1" w:line="240" w:lineRule="auto"/>
-        <w:rPr>
-          <w:rFonts w:ascii="Lato" w:eastAsia="Times New Roman" w:hAnsi="Lato" w:cs="Times New Roman"/>
-          <w:b/>
-          <w:bCs/>
-          <w:color w:val="000000"/>
-          <w:sz w:val="24"/>
-          <w:szCs w:val="24"/>
-        </w:rPr>
-      </w:pPr>
-      <w:proofErr w:type="spellStart"/>
-      <w:r>
-        <w:rPr>
-          <w:rFonts w:ascii="Lato" w:eastAsia="Times New Roman" w:hAnsi="Lato" w:cs="Times New Roman"/>
-          <w:b/>
-          <w:bCs/>
-          <w:color w:val="000000"/>
-          <w:sz w:val="24"/>
-          <w:szCs w:val="24"/>
-        </w:rPr>
-        <w:t>LipProducts</w:t>
-      </w:r>
-      <w:proofErr w:type="spellEnd"/>
-      <w:r>
-        <w:rPr>
-          <w:rFonts w:ascii="Lato" w:eastAsia="Times New Roman" w:hAnsi="Lato" w:cs="Times New Roman"/>
-          <w:b/>
-          <w:bCs/>
-          <w:color w:val="000000"/>
-          <w:sz w:val="24"/>
-          <w:szCs w:val="24"/>
-        </w:rPr>
-        <w:t xml:space="preserve"> Table:</w:t>
+      <w:r>
+        <w:rPr>
+          <w:rFonts w:ascii="Lato" w:eastAsia="Times New Roman" w:hAnsi="Lato" w:cs="Times New Roman"/>
+          <w:color w:val="000000"/>
+          <w:sz w:val="24"/>
+          <w:szCs w:val="24"/>
+        </w:rPr>
+        <w:t>category</w:t>
+      </w:r>
+      <w:r>
+        <w:rPr>
+          <w:rFonts w:ascii="Lato" w:eastAsia="Times New Roman" w:hAnsi="Lato" w:cs="Times New Roman"/>
+          <w:color w:val="000000"/>
+          <w:sz w:val="24"/>
+          <w:szCs w:val="24"/>
+        </w:rPr>
+        <w:t>(text)</w:t>
       </w:r>
     </w:p>
     <w:p>
@@ -548,25 +426,48 @@
           <w:szCs w:val="24"/>
         </w:rPr>
       </w:pPr>
-      <w:proofErr w:type="spellStart"/>
-      <w:r>
-        <w:rPr>
-          <w:rFonts w:ascii="Lato" w:eastAsia="Times New Roman" w:hAnsi="Lato" w:cs="Times New Roman"/>
-          <w:color w:val="000000"/>
-          <w:sz w:val="24"/>
-          <w:szCs w:val="24"/>
-        </w:rPr>
-        <w:t>LipProductsID</w:t>
-      </w:r>
-      <w:proofErr w:type="spellEnd"/>
-      <w:r>
-        <w:rPr>
-          <w:rFonts w:ascii="Lato" w:eastAsia="Times New Roman" w:hAnsi="Lato" w:cs="Times New Roman"/>
-          <w:color w:val="000000"/>
-          <w:sz w:val="24"/>
-          <w:szCs w:val="24"/>
-        </w:rPr>
-        <w:t xml:space="preserve"> (int),</w:t>
+      <w:r>
+        <w:rPr>
+          <w:rFonts w:ascii="Lato" w:eastAsia="Times New Roman" w:hAnsi="Lato" w:cs="Times New Roman"/>
+          <w:color w:val="000000"/>
+          <w:sz w:val="24"/>
+          <w:szCs w:val="24"/>
+        </w:rPr>
+        <w:t>color</w:t>
+      </w:r>
+      <w:r>
+        <w:rPr>
+          <w:rFonts w:ascii="Lato" w:eastAsia="Times New Roman" w:hAnsi="Lato" w:cs="Times New Roman"/>
+          <w:color w:val="000000"/>
+          <w:sz w:val="24"/>
+          <w:szCs w:val="24"/>
+        </w:rPr>
+        <w:t>(varchar)</w:t>
+      </w:r>
+    </w:p>
+    <w:p>
+      <w:pPr>
+        <w:shd w:val="clear" w:color="auto" w:fill="FFFFFF"/>
+        <w:spacing w:before="100" w:beforeAutospacing="1" w:after="100" w:afterAutospacing="1" w:line="240" w:lineRule="auto"/>
+        <w:rPr>
+          <w:rFonts w:ascii="Lato" w:eastAsia="Times New Roman" w:hAnsi="Lato" w:cs="Times New Roman"/>
+          <w:b/>
+          <w:bCs/>
+          <w:color w:val="000000"/>
+          <w:sz w:val="24"/>
+          <w:szCs w:val="24"/>
+        </w:rPr>
+      </w:pPr>
+      <w:r>
+        <w:rPr>
+          <w:rFonts w:ascii="Lato" w:eastAsia="Times New Roman" w:hAnsi="Lato" w:cs="Times New Roman"/>
+          <w:b/>
+          <w:bCs/>
+          <w:color w:val="000000"/>
+          <w:sz w:val="24"/>
+          <w:szCs w:val="24"/>
+        </w:rPr>
+        <w:t>Login Table:</w:t>
       </w:r>
     </w:p>
     <w:p>
@@ -585,50 +486,23 @@
           <w:szCs w:val="24"/>
         </w:rPr>
       </w:pPr>
-      <w:proofErr w:type="spellStart"/>
-      <w:r>
-        <w:rPr>
-          <w:rFonts w:ascii="Lato" w:eastAsia="Times New Roman" w:hAnsi="Lato" w:cs="Times New Roman"/>
-          <w:color w:val="000000"/>
-          <w:sz w:val="24"/>
-          <w:szCs w:val="24"/>
-        </w:rPr>
-        <w:t>LipProductsDescription</w:t>
-      </w:r>
-      <w:proofErr w:type="spellEnd"/>
-      <w:r>
-        <w:rPr>
-          <w:rFonts w:ascii="Lato" w:eastAsia="Times New Roman" w:hAnsi="Lato" w:cs="Times New Roman"/>
-          <w:color w:val="000000"/>
-          <w:sz w:val="24"/>
-          <w:szCs w:val="24"/>
-        </w:rPr>
-        <w:t xml:space="preserve"> (varchar)</w:t>
-      </w:r>
-    </w:p>
-    <w:p>
-      <w:pPr>
-        <w:shd w:val="clear" w:color="auto" w:fill="FFFFFF"/>
-        <w:spacing w:before="100" w:beforeAutospacing="1" w:after="100" w:afterAutospacing="1" w:line="240" w:lineRule="auto"/>
-        <w:rPr>
-          <w:rFonts w:ascii="Lato" w:eastAsia="Times New Roman" w:hAnsi="Lato" w:cs="Times New Roman"/>
-          <w:b/>
-          <w:bCs/>
-          <w:color w:val="000000"/>
-          <w:sz w:val="24"/>
-          <w:szCs w:val="24"/>
-        </w:rPr>
-      </w:pPr>
-      <w:r>
-        <w:rPr>
-          <w:rFonts w:ascii="Lato" w:eastAsia="Times New Roman" w:hAnsi="Lato" w:cs="Times New Roman"/>
-          <w:b/>
-          <w:bCs/>
-          <w:color w:val="000000"/>
-          <w:sz w:val="24"/>
-          <w:szCs w:val="24"/>
-        </w:rPr>
-        <w:t>Login Table:</w:t>
+      <w:r>
+        <w:rPr>
+          <w:rFonts w:ascii="Lato" w:eastAsia="Times New Roman" w:hAnsi="Lato" w:cs="Times New Roman"/>
+          <w:color w:val="000000"/>
+          <w:sz w:val="24"/>
+          <w:szCs w:val="24"/>
+        </w:rPr>
+        <w:t>LoginID</w:t>
+      </w:r>
+      <w:r>
+        <w:rPr>
+          <w:rFonts w:ascii="Lato" w:eastAsia="Times New Roman" w:hAnsi="Lato" w:cs="Times New Roman"/>
+          <w:color w:val="000000"/>
+          <w:sz w:val="24"/>
+          <w:szCs w:val="24"/>
+        </w:rPr>
+        <w:t xml:space="preserve"> (int),</w:t>
       </w:r>
     </w:p>
     <w:p>
@@ -647,25 +521,14 @@
           <w:szCs w:val="24"/>
         </w:rPr>
       </w:pPr>
-      <w:proofErr w:type="spellStart"/>
-      <w:r>
-        <w:rPr>
-          <w:rFonts w:ascii="Lato" w:eastAsia="Times New Roman" w:hAnsi="Lato" w:cs="Times New Roman"/>
-          <w:color w:val="000000"/>
-          <w:sz w:val="24"/>
-          <w:szCs w:val="24"/>
-        </w:rPr>
-        <w:t>LoginID</w:t>
-      </w:r>
-      <w:proofErr w:type="spellEnd"/>
-      <w:r>
-        <w:rPr>
-          <w:rFonts w:ascii="Lato" w:eastAsia="Times New Roman" w:hAnsi="Lato" w:cs="Times New Roman"/>
-          <w:color w:val="000000"/>
-          <w:sz w:val="24"/>
-          <w:szCs w:val="24"/>
-        </w:rPr>
-        <w:t xml:space="preserve"> (int),</w:t>
+      <w:r>
+        <w:rPr>
+          <w:rFonts w:ascii="Lato" w:eastAsia="Times New Roman" w:hAnsi="Lato" w:cs="Times New Roman"/>
+          <w:color w:val="000000"/>
+          <w:sz w:val="24"/>
+          <w:szCs w:val="24"/>
+        </w:rPr>
+        <w:t>UserName (varchar),</w:t>
       </w:r>
     </w:p>
     <w:p>
@@ -684,25 +547,14 @@
           <w:szCs w:val="24"/>
         </w:rPr>
       </w:pPr>
-      <w:proofErr w:type="spellStart"/>
-      <w:r>
-        <w:rPr>
-          <w:rFonts w:ascii="Lato" w:eastAsia="Times New Roman" w:hAnsi="Lato" w:cs="Times New Roman"/>
-          <w:color w:val="000000"/>
-          <w:sz w:val="24"/>
-          <w:szCs w:val="24"/>
-        </w:rPr>
-        <w:t>UserName</w:t>
-      </w:r>
-      <w:proofErr w:type="spellEnd"/>
-      <w:r>
-        <w:rPr>
-          <w:rFonts w:ascii="Lato" w:eastAsia="Times New Roman" w:hAnsi="Lato" w:cs="Times New Roman"/>
-          <w:color w:val="000000"/>
-          <w:sz w:val="24"/>
-          <w:szCs w:val="24"/>
-        </w:rPr>
-        <w:t xml:space="preserve"> (varchar),</w:t>
+      <w:r>
+        <w:rPr>
+          <w:rFonts w:ascii="Lato" w:eastAsia="Times New Roman" w:hAnsi="Lato" w:cs="Times New Roman"/>
+          <w:color w:val="000000"/>
+          <w:sz w:val="24"/>
+          <w:szCs w:val="24"/>
+        </w:rPr>
+        <w:t>Password (varchar)</w:t>
       </w:r>
     </w:p>
     <w:p>
@@ -728,7 +580,68 @@
           <w:sz w:val="24"/>
           <w:szCs w:val="24"/>
         </w:rPr>
-        <w:t>Password (varchar)</w:t>
+        <w:t>RoleID</w:t>
+      </w:r>
+      <w:r>
+        <w:rPr>
+          <w:rFonts w:ascii="Lato" w:eastAsia="Times New Roman" w:hAnsi="Lato" w:cs="Times New Roman"/>
+          <w:color w:val="000000"/>
+          <w:sz w:val="24"/>
+          <w:szCs w:val="24"/>
+        </w:rPr>
+        <w:t xml:space="preserve"> (int</w:t>
+      </w:r>
+      <w:r>
+        <w:rPr>
+          <w:rFonts w:ascii="Lato" w:eastAsia="Times New Roman" w:hAnsi="Lato" w:cs="Times New Roman"/>
+          <w:color w:val="000000"/>
+          <w:sz w:val="24"/>
+          <w:szCs w:val="24"/>
+        </w:rPr>
+        <w:t xml:space="preserve">, foreign key to </w:t>
+      </w:r>
+      <w:r>
+        <w:rPr>
+          <w:rFonts w:ascii="Lato" w:eastAsia="Times New Roman" w:hAnsi="Lato" w:cs="Times New Roman"/>
+          <w:color w:val="000000"/>
+          <w:sz w:val="24"/>
+          <w:szCs w:val="24"/>
+        </w:rPr>
+        <w:t>roleID in Roles table</w:t>
+      </w:r>
+      <w:r>
+        <w:rPr>
+          <w:rFonts w:ascii="Lato" w:eastAsia="Times New Roman" w:hAnsi="Lato" w:cs="Times New Roman"/>
+          <w:color w:val="000000"/>
+          <w:sz w:val="24"/>
+          <w:szCs w:val="24"/>
+        </w:rPr>
+        <w:t>)</w:t>
+      </w:r>
+    </w:p>
+    <w:p>
+      <w:pPr>
+        <w:shd w:val="clear" w:color="auto" w:fill="FFFFFF"/>
+        <w:spacing w:before="100" w:beforeAutospacing="1" w:after="100" w:afterAutospacing="1" w:line="240" w:lineRule="auto"/>
+        <w:rPr>
+          <w:rFonts w:ascii="Lato" w:eastAsia="Times New Roman" w:hAnsi="Lato" w:cs="Times New Roman"/>
+          <w:b/>
+          <w:bCs/>
+          <w:color w:val="000000"/>
+          <w:sz w:val="24"/>
+          <w:szCs w:val="24"/>
+        </w:rPr>
+      </w:pPr>
+      <w:r>
+        <w:rPr>
+          <w:rFonts w:ascii="Lato" w:eastAsia="Times New Roman" w:hAnsi="Lato" w:cs="Times New Roman"/>
+          <w:b/>
+          <w:bCs/>
+          <w:color w:val="000000"/>
+          <w:sz w:val="24"/>
+          <w:szCs w:val="24"/>
+        </w:rPr>
+        <w:t>Roles Table:</w:t>
       </w:r>
     </w:p>
     <w:p>
@@ -747,88 +660,14 @@
           <w:szCs w:val="24"/>
         </w:rPr>
       </w:pPr>
-      <w:proofErr w:type="spellStart"/>
-      <w:r>
-        <w:rPr>
-          <w:rFonts w:ascii="Lato" w:eastAsia="Times New Roman" w:hAnsi="Lato" w:cs="Times New Roman"/>
-          <w:color w:val="000000"/>
-          <w:sz w:val="24"/>
-          <w:szCs w:val="24"/>
-        </w:rPr>
-        <w:t>RoleID</w:t>
-      </w:r>
-      <w:proofErr w:type="spellEnd"/>
-      <w:r>
-        <w:rPr>
-          <w:rFonts w:ascii="Lato" w:eastAsia="Times New Roman" w:hAnsi="Lato" w:cs="Times New Roman"/>
-          <w:color w:val="000000"/>
-          <w:sz w:val="24"/>
-          <w:szCs w:val="24"/>
-        </w:rPr>
-        <w:t xml:space="preserve"> (int</w:t>
-      </w:r>
-      <w:r>
-        <w:rPr>
-          <w:rFonts w:ascii="Lato" w:eastAsia="Times New Roman" w:hAnsi="Lato" w:cs="Times New Roman"/>
-          <w:color w:val="000000"/>
-          <w:sz w:val="24"/>
-          <w:szCs w:val="24"/>
-        </w:rPr>
-        <w:t xml:space="preserve">, foreign key to </w:t>
-      </w:r>
-      <w:proofErr w:type="spellStart"/>
-      <w:r>
-        <w:rPr>
-          <w:rFonts w:ascii="Lato" w:eastAsia="Times New Roman" w:hAnsi="Lato" w:cs="Times New Roman"/>
-          <w:color w:val="000000"/>
-          <w:sz w:val="24"/>
-          <w:szCs w:val="24"/>
-        </w:rPr>
-        <w:t>roleID</w:t>
-      </w:r>
-      <w:proofErr w:type="spellEnd"/>
-      <w:r>
-        <w:rPr>
-          <w:rFonts w:ascii="Lato" w:eastAsia="Times New Roman" w:hAnsi="Lato" w:cs="Times New Roman"/>
-          <w:color w:val="000000"/>
-          <w:sz w:val="24"/>
-          <w:szCs w:val="24"/>
-        </w:rPr>
-        <w:t xml:space="preserve"> in Roles table</w:t>
-      </w:r>
-      <w:r>
-        <w:rPr>
-          <w:rFonts w:ascii="Lato" w:eastAsia="Times New Roman" w:hAnsi="Lato" w:cs="Times New Roman"/>
-          <w:color w:val="000000"/>
-          <w:sz w:val="24"/>
-          <w:szCs w:val="24"/>
-        </w:rPr>
-        <w:t>)</w:t>
-      </w:r>
-    </w:p>
-    <w:p>
-      <w:pPr>
-        <w:shd w:val="clear" w:color="auto" w:fill="FFFFFF"/>
-        <w:spacing w:before="100" w:beforeAutospacing="1" w:after="100" w:afterAutospacing="1" w:line="240" w:lineRule="auto"/>
-        <w:rPr>
-          <w:rFonts w:ascii="Lato" w:eastAsia="Times New Roman" w:hAnsi="Lato" w:cs="Times New Roman"/>
-          <w:b/>
-          <w:bCs/>
-          <w:color w:val="000000"/>
-          <w:sz w:val="24"/>
-          <w:szCs w:val="24"/>
-        </w:rPr>
-      </w:pPr>
-      <w:r>
-        <w:rPr>
-          <w:rFonts w:ascii="Lato" w:eastAsia="Times New Roman" w:hAnsi="Lato" w:cs="Times New Roman"/>
-          <w:b/>
-          <w:bCs/>
-          <w:color w:val="000000"/>
-          <w:sz w:val="24"/>
-          <w:szCs w:val="24"/>
-        </w:rPr>
-        <w:t>Roles Table:</w:t>
+      <w:r>
+        <w:rPr>
+          <w:rFonts w:ascii="Lato" w:eastAsia="Times New Roman" w:hAnsi="Lato" w:cs="Times New Roman"/>
+          <w:color w:val="000000"/>
+          <w:sz w:val="24"/>
+          <w:szCs w:val="24"/>
+        </w:rPr>
+        <w:t>RoleID (int),</w:t>
       </w:r>
     </w:p>
     <w:p>
@@ -847,62 +686,14 @@
           <w:szCs w:val="24"/>
         </w:rPr>
       </w:pPr>
-      <w:proofErr w:type="spellStart"/>
-      <w:r>
-        <w:rPr>
-          <w:rFonts w:ascii="Lato" w:eastAsia="Times New Roman" w:hAnsi="Lato" w:cs="Times New Roman"/>
-          <w:color w:val="000000"/>
-          <w:sz w:val="24"/>
-          <w:szCs w:val="24"/>
-        </w:rPr>
-        <w:t>RoleID</w:t>
-      </w:r>
-      <w:proofErr w:type="spellEnd"/>
-      <w:r>
-        <w:rPr>
-          <w:rFonts w:ascii="Lato" w:eastAsia="Times New Roman" w:hAnsi="Lato" w:cs="Times New Roman"/>
-          <w:color w:val="000000"/>
-          <w:sz w:val="24"/>
-          <w:szCs w:val="24"/>
-        </w:rPr>
-        <w:t xml:space="preserve"> (int),</w:t>
-      </w:r>
-    </w:p>
-    <w:p>
-      <w:pPr>
-        <w:pStyle w:val="ListParagraph"/>
-        <w:numPr>
-          <w:ilvl w:val="0"/>
-          <w:numId w:val="2"/>
-        </w:numPr>
-        <w:shd w:val="clear" w:color="auto" w:fill="FFFFFF"/>
-        <w:spacing w:before="100" w:beforeAutospacing="1" w:after="100" w:afterAutospacing="1" w:line="240" w:lineRule="auto"/>
-        <w:rPr>
-          <w:rFonts w:ascii="Lato" w:eastAsia="Times New Roman" w:hAnsi="Lato" w:cs="Times New Roman"/>
-          <w:color w:val="000000"/>
-          <w:sz w:val="24"/>
-          <w:szCs w:val="24"/>
-        </w:rPr>
-      </w:pPr>
-      <w:proofErr w:type="spellStart"/>
-      <w:r>
-        <w:rPr>
-          <w:rFonts w:ascii="Lato" w:eastAsia="Times New Roman" w:hAnsi="Lato" w:cs="Times New Roman"/>
-          <w:color w:val="000000"/>
-          <w:sz w:val="24"/>
-          <w:szCs w:val="24"/>
-        </w:rPr>
-        <w:t>RoleDescription</w:t>
-      </w:r>
-      <w:proofErr w:type="spellEnd"/>
-      <w:r>
-        <w:rPr>
-          <w:rFonts w:ascii="Lato" w:eastAsia="Times New Roman" w:hAnsi="Lato" w:cs="Times New Roman"/>
-          <w:color w:val="000000"/>
-          <w:sz w:val="24"/>
-          <w:szCs w:val="24"/>
-        </w:rPr>
-        <w:t xml:space="preserve"> (varchar)</w:t>
+      <w:r>
+        <w:rPr>
+          <w:rFonts w:ascii="Lato" w:eastAsia="Times New Roman" w:hAnsi="Lato" w:cs="Times New Roman"/>
+          <w:color w:val="000000"/>
+          <w:sz w:val="24"/>
+          <w:szCs w:val="24"/>
+        </w:rPr>
+        <w:t>RoleDescription (varchar)</w:t>
       </w:r>
     </w:p>
     <w:p>
@@ -929,7 +720,7 @@
 </file>
 
 <file path=word/endnotes.xml><?xml version="1.0" encoding="utf-8"?>
-<w:endnotes xmlns:wpc="http://schemas.microsoft.com/office/word/2010/wordprocessingCanvas" xmlns:cx="http://schemas.microsoft.com/office/drawing/2014/chartex" xmlns:cx1="http://schemas.microsoft.com/office/drawing/2015/9/8/chartex" xmlns:cx2="http://schemas.microsoft.com/office/drawing/2015/10/21/chartex" xmlns:cx3="http://schemas.microsoft.com/office/drawing/2016/5/9/chartex" xmlns:cx4="http://schemas.microsoft.com/office/drawing/2016/5/10/chartex" xmlns:cx5="http://schemas.microsoft.com/office/drawing/2016/5/11/chartex" xmlns:cx6="http://schemas.microsoft.com/office/drawing/2016/5/12/chartex" xmlns:cx7="http://schemas.microsoft.com/office/drawing/2016/5/13/chartex" xmlns:cx8="http://schemas.microsoft.com/office/drawing/2016/5/14/chartex" xmlns:mc="http://schemas.openxmlformats.org/markup-compatibility/2006" xmlns:aink="http://schemas.microsoft.com/office/drawing/2016/ink" xmlns:am3d="http://schemas.microsoft.com/office/drawing/2017/model3d" xmlns:o="urn:schemas-microsoft-com:office:office" xmlns:r="http://schemas.openxmlformats.org/officeDocument/2006/relationships" xmlns:m="http://schemas.openxmlformats.org/officeDocument/2006/math" xmlns:v="urn:schemas-microsoft-com:vml" xmlns:wp14="http://schemas.microsoft.com/office/word/2010/wordprocessingDrawing" xmlns:wp="http://schemas.openxmlformats.org/drawingml/2006/wordprocessingDrawing" xmlns:w10="urn:schemas-microsoft-com:office:word" xmlns:w="http://schemas.openxmlformats.org/wordprocessingml/2006/main" xmlns:w14="http://schemas.microsoft.com/office/word/2010/wordml" xmlns:w15="http://schemas.microsoft.com/office/word/2012/wordml" xmlns:w16cex="http://schemas.microsoft.com/office/word/2018/wordml/cex" xmlns:w16cid="http://schemas.microsoft.com/office/word/2016/wordml/cid" xmlns:w16="http://schemas.microsoft.com/office/word/2018/wordml" xmlns:w16sdtdh="http://schemas.microsoft.com/office/word/2020/wordml/sdtdatahash" xmlns:w16se="http://schemas.microsoft.com/office/word/2015/wordml/symex" xmlns:wpg="http://schemas.microsoft.com/office/word/2010/wordprocessingGroup" xmlns:wpi="http://schemas.microsoft.com/office/word/2010/wordprocessingInk" xmlns:wne="http://schemas.microsoft.com/office/word/2006/wordml" xmlns:wps="http://schemas.microsoft.com/office/word/2010/wordprocessingShape" mc:Ignorable="w14 w15 w16se w16cid w16 w16cex w16sdtdh wp14">
+<w:endnotes xmlns:wpc="http://schemas.microsoft.com/office/word/2010/wordprocessingCanvas" xmlns:cx="http://schemas.microsoft.com/office/drawing/2014/chartex" xmlns:cx1="http://schemas.microsoft.com/office/drawing/2015/9/8/chartex" xmlns:cx2="http://schemas.microsoft.com/office/drawing/2015/10/21/chartex" xmlns:cx3="http://schemas.microsoft.com/office/drawing/2016/5/9/chartex" xmlns:cx4="http://schemas.microsoft.com/office/drawing/2016/5/10/chartex" xmlns:cx5="http://schemas.microsoft.com/office/drawing/2016/5/11/chartex" xmlns:cx6="http://schemas.microsoft.com/office/drawing/2016/5/12/chartex" xmlns:cx7="http://schemas.microsoft.com/office/drawing/2016/5/13/chartex" xmlns:cx8="http://schemas.microsoft.com/office/drawing/2016/5/14/chartex" xmlns:mc="http://schemas.openxmlformats.org/markup-compatibility/2006" xmlns:aink="http://schemas.microsoft.com/office/drawing/2016/ink" xmlns:am3d="http://schemas.microsoft.com/office/drawing/2017/model3d" xmlns:o="urn:schemas-microsoft-com:office:office" xmlns:oel="http://schemas.microsoft.com/office/2019/extlst" xmlns:r="http://schemas.openxmlformats.org/officeDocument/2006/relationships" xmlns:m="http://schemas.openxmlformats.org/officeDocument/2006/math" xmlns:v="urn:schemas-microsoft-com:vml" xmlns:wp14="http://schemas.microsoft.com/office/word/2010/wordprocessingDrawing" xmlns:wp="http://schemas.openxmlformats.org/drawingml/2006/wordprocessingDrawing" xmlns:w10="urn:schemas-microsoft-com:office:word" xmlns:w="http://schemas.openxmlformats.org/wordprocessingml/2006/main" xmlns:w14="http://schemas.microsoft.com/office/word/2010/wordml" xmlns:w15="http://schemas.microsoft.com/office/word/2012/wordml" xmlns:w16cex="http://schemas.microsoft.com/office/word/2018/wordml/cex" xmlns:w16cid="http://schemas.microsoft.com/office/word/2016/wordml/cid" xmlns:w16="http://schemas.microsoft.com/office/word/2018/wordml" xmlns:w16sdtdh="http://schemas.microsoft.com/office/word/2020/wordml/sdtdatahash" xmlns:w16se="http://schemas.microsoft.com/office/word/2015/wordml/symex" xmlns:wpg="http://schemas.microsoft.com/office/word/2010/wordprocessingGroup" xmlns:wpi="http://schemas.microsoft.com/office/word/2010/wordprocessingInk" xmlns:wne="http://schemas.microsoft.com/office/word/2006/wordml" xmlns:wps="http://schemas.microsoft.com/office/word/2010/wordprocessingShape" mc:Ignorable="w14 w15 w16se w16cid w16 w16cex w16sdtdh wp14">
   <w:endnote w:type="separator" w:id="-1">
     <w:p>
       <w:pPr>
@@ -954,7 +745,7 @@
 </file>
 
 <file path=word/footnotes.xml><?xml version="1.0" encoding="utf-8"?>
-<w:footnotes xmlns:wpc="http://schemas.microsoft.com/office/word/2010/wordprocessingCanvas" xmlns:cx="http://schemas.microsoft.com/office/drawing/2014/chartex" xmlns:cx1="http://schemas.microsoft.com/office/drawing/2015/9/8/chartex" xmlns:cx2="http://schemas.microsoft.com/office/drawing/2015/10/21/chartex" xmlns:cx3="http://schemas.microsoft.com/office/drawing/2016/5/9/chartex" xmlns:cx4="http://schemas.microsoft.com/office/drawing/2016/5/10/chartex" xmlns:cx5="http://schemas.microsoft.com/office/drawing/2016/5/11/chartex" xmlns:cx6="http://schemas.microsoft.com/office/drawing/2016/5/12/chartex" xmlns:cx7="http://schemas.microsoft.com/office/drawing/2016/5/13/chartex" xmlns:cx8="http://schemas.microsoft.com/office/drawing/2016/5/14/chartex" xmlns:mc="http://schemas.openxmlformats.org/markup-compatibility/2006" xmlns:aink="http://schemas.microsoft.com/office/drawing/2016/ink" xmlns:am3d="http://schemas.microsoft.com/office/drawing/2017/model3d" xmlns:o="urn:schemas-microsoft-com:office:office" xmlns:r="http://schemas.openxmlformats.org/officeDocument/2006/relationships" xmlns:m="http://schemas.openxmlformats.org/officeDocument/2006/math" xmlns:v="urn:schemas-microsoft-com:vml" xmlns:wp14="http://schemas.microsoft.com/office/word/2010/wordprocessingDrawing" xmlns:wp="http://schemas.openxmlformats.org/drawingml/2006/wordprocessingDrawing" xmlns:w10="urn:schemas-microsoft-com:office:word" xmlns:w="http://schemas.openxmlformats.org/wordprocessingml/2006/main" xmlns:w14="http://schemas.microsoft.com/office/word/2010/wordml" xmlns:w15="http://schemas.microsoft.com/office/word/2012/wordml" xmlns:w16cex="http://schemas.microsoft.com/office/word/2018/wordml/cex" xmlns:w16cid="http://schemas.microsoft.com/office/word/2016/wordml/cid" xmlns:w16="http://schemas.microsoft.com/office/word/2018/wordml" xmlns:w16sdtdh="http://schemas.microsoft.com/office/word/2020/wordml/sdtdatahash" xmlns:w16se="http://schemas.microsoft.com/office/word/2015/wordml/symex" xmlns:wpg="http://schemas.microsoft.com/office/word/2010/wordprocessingGroup" xmlns:wpi="http://schemas.microsoft.com/office/word/2010/wordprocessingInk" xmlns:wne="http://schemas.microsoft.com/office/word/2006/wordml" xmlns:wps="http://schemas.microsoft.com/office/word/2010/wordprocessingShape" mc:Ignorable="w14 w15 w16se w16cid w16 w16cex w16sdtdh wp14">
+<w:footnotes xmlns:wpc="http://schemas.microsoft.com/office/word/2010/wordprocessingCanvas" xmlns:cx="http://schemas.microsoft.com/office/drawing/2014/chartex" xmlns:cx1="http://schemas.microsoft.com/office/drawing/2015/9/8/chartex" xmlns:cx2="http://schemas.microsoft.com/office/drawing/2015/10/21/chartex" xmlns:cx3="http://schemas.microsoft.com/office/drawing/2016/5/9/chartex" xmlns:cx4="http://schemas.microsoft.com/office/drawing/2016/5/10/chartex" xmlns:cx5="http://schemas.microsoft.com/office/drawing/2016/5/11/chartex" xmlns:cx6="http://schemas.microsoft.com/office/drawing/2016/5/12/chartex" xmlns:cx7="http://schemas.microsoft.com/office/drawing/2016/5/13/chartex" xmlns:cx8="http://schemas.microsoft.com/office/drawing/2016/5/14/chartex" xmlns:mc="http://schemas.openxmlformats.org/markup-compatibility/2006" xmlns:aink="http://schemas.microsoft.com/office/drawing/2016/ink" xmlns:am3d="http://schemas.microsoft.com/office/drawing/2017/model3d" xmlns:o="urn:schemas-microsoft-com:office:office" xmlns:oel="http://schemas.microsoft.com/office/2019/extlst" xmlns:r="http://schemas.openxmlformats.org/officeDocument/2006/relationships" xmlns:m="http://schemas.openxmlformats.org/officeDocument/2006/math" xmlns:v="urn:schemas-microsoft-com:vml" xmlns:wp14="http://schemas.microsoft.com/office/word/2010/wordprocessingDrawing" xmlns:wp="http://schemas.openxmlformats.org/drawingml/2006/wordprocessingDrawing" xmlns:w10="urn:schemas-microsoft-com:office:word" xmlns:w="http://schemas.openxmlformats.org/wordprocessingml/2006/main" xmlns:w14="http://schemas.microsoft.com/office/word/2010/wordml" xmlns:w15="http://schemas.microsoft.com/office/word/2012/wordml" xmlns:w16cex="http://schemas.microsoft.com/office/word/2018/wordml/cex" xmlns:w16cid="http://schemas.microsoft.com/office/word/2016/wordml/cid" xmlns:w16="http://schemas.microsoft.com/office/word/2018/wordml" xmlns:w16sdtdh="http://schemas.microsoft.com/office/word/2020/wordml/sdtdatahash" xmlns:w16se="http://schemas.microsoft.com/office/word/2015/wordml/symex" xmlns:wpg="http://schemas.microsoft.com/office/word/2010/wordprocessingGroup" xmlns:wpi="http://schemas.microsoft.com/office/word/2010/wordprocessingInk" xmlns:wne="http://schemas.microsoft.com/office/word/2006/wordml" xmlns:wps="http://schemas.microsoft.com/office/word/2010/wordprocessingShape" mc:Ignorable="w14 w15 w16se w16cid w16 w16cex w16sdtdh wp14">
   <w:footnote w:type="separator" w:id="-1">
     <w:p>
       <w:pPr>
@@ -979,19 +770,14 @@
 </file>
 
 <file path=word/header1.xml><?xml version="1.0" encoding="utf-8"?>
-<w:hdr xmlns:wpc="http://schemas.microsoft.com/office/word/2010/wordprocessingCanvas" xmlns:cx="http://schemas.microsoft.com/office/drawing/2014/chartex" xmlns:cx1="http://schemas.microsoft.com/office/drawing/2015/9/8/chartex" xmlns:cx2="http://schemas.microsoft.com/office/drawing/2015/10/21/chartex" xmlns:cx3="http://schemas.microsoft.com/office/drawing/2016/5/9/chartex" xmlns:cx4="http://schemas.microsoft.com/office/drawing/2016/5/10/chartex" xmlns:cx5="http://schemas.microsoft.com/office/drawing/2016/5/11/chartex" xmlns:cx6="http://schemas.microsoft.com/office/drawing/2016/5/12/chartex" xmlns:cx7="http://schemas.microsoft.com/office/drawing/2016/5/13/chartex" xmlns:cx8="http://schemas.microsoft.com/office/drawing/2016/5/14/chartex" xmlns:mc="http://schemas.openxmlformats.org/markup-compatibility/2006" xmlns:aink="http://schemas.microsoft.com/office/drawing/2016/ink" xmlns:am3d="http://schemas.microsoft.com/office/drawing/2017/model3d" xmlns:o="urn:schemas-microsoft-com:office:office" xmlns:r="http://schemas.openxmlformats.org/officeDocument/2006/relationships" xmlns:m="http://schemas.openxmlformats.org/officeDocument/2006/math" xmlns:v="urn:schemas-microsoft-com:vml" xmlns:wp14="http://schemas.microsoft.com/office/word/2010/wordprocessingDrawing" xmlns:wp="http://schemas.openxmlformats.org/drawingml/2006/wordprocessingDrawing" xmlns:w10="urn:schemas-microsoft-com:office:word" xmlns:w="http://schemas.openxmlformats.org/wordprocessingml/2006/main" xmlns:w14="http://schemas.microsoft.com/office/word/2010/wordml" xmlns:w15="http://schemas.microsoft.com/office/word/2012/wordml" xmlns:w16cex="http://schemas.microsoft.com/office/word/2018/wordml/cex" xmlns:w16cid="http://schemas.microsoft.com/office/word/2016/wordml/cid" xmlns:w16="http://schemas.microsoft.com/office/word/2018/wordml" xmlns:w16sdtdh="http://schemas.microsoft.com/office/word/2020/wordml/sdtdatahash" xmlns:w16se="http://schemas.microsoft.com/office/word/2015/wordml/symex" xmlns:wpg="http://schemas.microsoft.com/office/word/2010/wordprocessingGroup" xmlns:wpi="http://schemas.microsoft.com/office/word/2010/wordprocessingInk" xmlns:wne="http://schemas.microsoft.com/office/word/2006/wordml" xmlns:wps="http://schemas.microsoft.com/office/word/2010/wordprocessingShape" mc:Ignorable="w14 w15 w16se w16cid w16 w16cex w16sdtdh wp14">
+<w:hdr xmlns:wpc="http://schemas.microsoft.com/office/word/2010/wordprocessingCanvas" xmlns:cx="http://schemas.microsoft.com/office/drawing/2014/chartex" xmlns:cx1="http://schemas.microsoft.com/office/drawing/2015/9/8/chartex" xmlns:cx2="http://schemas.microsoft.com/office/drawing/2015/10/21/chartex" xmlns:cx3="http://schemas.microsoft.com/office/drawing/2016/5/9/chartex" xmlns:cx4="http://schemas.microsoft.com/office/drawing/2016/5/10/chartex" xmlns:cx5="http://schemas.microsoft.com/office/drawing/2016/5/11/chartex" xmlns:cx6="http://schemas.microsoft.com/office/drawing/2016/5/12/chartex" xmlns:cx7="http://schemas.microsoft.com/office/drawing/2016/5/13/chartex" xmlns:cx8="http://schemas.microsoft.com/office/drawing/2016/5/14/chartex" xmlns:mc="http://schemas.openxmlformats.org/markup-compatibility/2006" xmlns:aink="http://schemas.microsoft.com/office/drawing/2016/ink" xmlns:am3d="http://schemas.microsoft.com/office/drawing/2017/model3d" xmlns:o="urn:schemas-microsoft-com:office:office" xmlns:oel="http://schemas.microsoft.com/office/2019/extlst" xmlns:r="http://schemas.openxmlformats.org/officeDocument/2006/relationships" xmlns:m="http://schemas.openxmlformats.org/officeDocument/2006/math" xmlns:v="urn:schemas-microsoft-com:vml" xmlns:wp14="http://schemas.microsoft.com/office/word/2010/wordprocessingDrawing" xmlns:wp="http://schemas.openxmlformats.org/drawingml/2006/wordprocessingDrawing" xmlns:w10="urn:schemas-microsoft-com:office:word" xmlns:w="http://schemas.openxmlformats.org/wordprocessingml/2006/main" xmlns:w14="http://schemas.microsoft.com/office/word/2010/wordml" xmlns:w15="http://schemas.microsoft.com/office/word/2012/wordml" xmlns:w16cex="http://schemas.microsoft.com/office/word/2018/wordml/cex" xmlns:w16cid="http://schemas.microsoft.com/office/word/2016/wordml/cid" xmlns:w16="http://schemas.microsoft.com/office/word/2018/wordml" xmlns:w16sdtdh="http://schemas.microsoft.com/office/word/2020/wordml/sdtdatahash" xmlns:w16se="http://schemas.microsoft.com/office/word/2015/wordml/symex" xmlns:wpg="http://schemas.microsoft.com/office/word/2010/wordprocessingGroup" xmlns:wpi="http://schemas.microsoft.com/office/word/2010/wordprocessingInk" xmlns:wne="http://schemas.microsoft.com/office/word/2006/wordml" xmlns:wps="http://schemas.microsoft.com/office/word/2010/wordprocessingShape" mc:Ignorable="w14 w15 w16se w16cid w16 w16cex w16sdtdh wp14">
   <w:p>
     <w:pPr>
       <w:pStyle w:val="Header"/>
     </w:pPr>
     <w:r>
-      <w:t xml:space="preserve">Michal </w:t>
+      <w:t>Michal Zakutinsky</w:t>
     </w:r>
-    <w:proofErr w:type="spellStart"/>
-    <w:r>
-      <w:t>Zakutinsky</w:t>
-    </w:r>
-    <w:proofErr w:type="spellEnd"/>
     <w:r>
       <w:tab/>
     </w:r>
@@ -1004,13 +790,8 @@
     <w:pPr>
       <w:pStyle w:val="Header"/>
     </w:pPr>
-    <w:proofErr w:type="spellStart"/>
     <w:r>
-      <w:t>Tzipora</w:t>
-    </w:r>
-    <w:proofErr w:type="spellEnd"/>
-    <w:r>
-      <w:t xml:space="preserve"> Gutmann</w:t>
+      <w:t>Tzipora Gutmann</w:t>
     </w:r>
   </w:p>
   <w:p>
@@ -1025,7 +806,7 @@
 </file>
 
 <file path=word/numbering.xml><?xml version="1.0" encoding="utf-8"?>
-<w:numbering xmlns:wpc="http://schemas.microsoft.com/office/word/2010/wordprocessingCanvas" xmlns:cx="http://schemas.microsoft.com/office/drawing/2014/chartex" xmlns:cx1="http://schemas.microsoft.com/office/drawing/2015/9/8/chartex" xmlns:cx2="http://schemas.microsoft.com/office/drawing/2015/10/21/chartex" xmlns:cx3="http://schemas.microsoft.com/office/drawing/2016/5/9/chartex" xmlns:cx4="http://schemas.microsoft.com/office/drawing/2016/5/10/chartex" xmlns:cx5="http://schemas.microsoft.com/office/drawing/2016/5/11/chartex" xmlns:cx6="http://schemas.microsoft.com/office/drawing/2016/5/12/chartex" xmlns:cx7="http://schemas.microsoft.com/office/drawing/2016/5/13/chartex" xmlns:cx8="http://schemas.microsoft.com/office/drawing/2016/5/14/chartex" xmlns:mc="http://schemas.openxmlformats.org/markup-compatibility/2006" xmlns:aink="http://schemas.microsoft.com/office/drawing/2016/ink" xmlns:am3d="http://schemas.microsoft.com/office/drawing/2017/model3d" xmlns:o="urn:schemas-microsoft-com:office:office" xmlns:r="http://schemas.openxmlformats.org/officeDocument/2006/relationships" xmlns:m="http://schemas.openxmlformats.org/officeDocument/2006/math" xmlns:v="urn:schemas-microsoft-com:vml" xmlns:wp14="http://schemas.microsoft.com/office/word/2010/wordprocessingDrawing" xmlns:wp="http://schemas.openxmlformats.org/drawingml/2006/wordprocessingDrawing" xmlns:w10="urn:schemas-microsoft-com:office:word" xmlns:w="http://schemas.openxmlformats.org/wordprocessingml/2006/main" xmlns:w14="http://schemas.microsoft.com/office/word/2010/wordml" xmlns:w15="http://schemas.microsoft.com/office/word/2012/wordml" xmlns:w16cex="http://schemas.microsoft.com/office/word/2018/wordml/cex" xmlns:w16cid="http://schemas.microsoft.com/office/word/2016/wordml/cid" xmlns:w16="http://schemas.microsoft.com/office/word/2018/wordml" xmlns:w16sdtdh="http://schemas.microsoft.com/office/word/2020/wordml/sdtdatahash" xmlns:w16se="http://schemas.microsoft.com/office/word/2015/wordml/symex" xmlns:wpg="http://schemas.microsoft.com/office/word/2010/wordprocessingGroup" xmlns:wpi="http://schemas.microsoft.com/office/word/2010/wordprocessingInk" xmlns:wne="http://schemas.microsoft.com/office/word/2006/wordml" xmlns:wps="http://schemas.microsoft.com/office/word/2010/wordprocessingShape" mc:Ignorable="w14 w15 w16se w16cid w16 w16cex w16sdtdh wp14">
+<w:numbering xmlns:wpc="http://schemas.microsoft.com/office/word/2010/wordprocessingCanvas" xmlns:cx="http://schemas.microsoft.com/office/drawing/2014/chartex" xmlns:cx1="http://schemas.microsoft.com/office/drawing/2015/9/8/chartex" xmlns:cx2="http://schemas.microsoft.com/office/drawing/2015/10/21/chartex" xmlns:cx3="http://schemas.microsoft.com/office/drawing/2016/5/9/chartex" xmlns:cx4="http://schemas.microsoft.com/office/drawing/2016/5/10/chartex" xmlns:cx5="http://schemas.microsoft.com/office/drawing/2016/5/11/chartex" xmlns:cx6="http://schemas.microsoft.com/office/drawing/2016/5/12/chartex" xmlns:cx7="http://schemas.microsoft.com/office/drawing/2016/5/13/chartex" xmlns:cx8="http://schemas.microsoft.com/office/drawing/2016/5/14/chartex" xmlns:mc="http://schemas.openxmlformats.org/markup-compatibility/2006" xmlns:aink="http://schemas.microsoft.com/office/drawing/2016/ink" xmlns:am3d="http://schemas.microsoft.com/office/drawing/2017/model3d" xmlns:o="urn:schemas-microsoft-com:office:office" xmlns:oel="http://schemas.microsoft.com/office/2019/extlst" xmlns:r="http://schemas.openxmlformats.org/officeDocument/2006/relationships" xmlns:m="http://schemas.openxmlformats.org/officeDocument/2006/math" xmlns:v="urn:schemas-microsoft-com:vml" xmlns:wp14="http://schemas.microsoft.com/office/word/2010/wordprocessingDrawing" xmlns:wp="http://schemas.openxmlformats.org/drawingml/2006/wordprocessingDrawing" xmlns:w10="urn:schemas-microsoft-com:office:word" xmlns:w="http://schemas.openxmlformats.org/wordprocessingml/2006/main" xmlns:w14="http://schemas.microsoft.com/office/word/2010/wordml" xmlns:w15="http://schemas.microsoft.com/office/word/2012/wordml" xmlns:w16cex="http://schemas.microsoft.com/office/word/2018/wordml/cex" xmlns:w16cid="http://schemas.microsoft.com/office/word/2016/wordml/cid" xmlns:w16="http://schemas.microsoft.com/office/word/2018/wordml" xmlns:w16sdtdh="http://schemas.microsoft.com/office/word/2020/wordml/sdtdatahash" xmlns:w16se="http://schemas.microsoft.com/office/word/2015/wordml/symex" xmlns:wpg="http://schemas.microsoft.com/office/word/2010/wordprocessingGroup" xmlns:wpi="http://schemas.microsoft.com/office/word/2010/wordprocessingInk" xmlns:wne="http://schemas.microsoft.com/office/word/2006/wordml" xmlns:wps="http://schemas.microsoft.com/office/word/2010/wordprocessingShape" mc:Ignorable="w14 w15 w16se w16cid w16 w16cex w16sdtdh wp14">
   <w:abstractNum w:abstractNumId="0" w15:restartNumberingAfterBreak="0">
     <w:nsid w:val="150A427D"/>
     <w:multiLevelType w:val="hybridMultilevel"/>
@@ -1287,10 +1068,10 @@
       </w:rPr>
     </w:lvl>
   </w:abstractNum>
-  <w:num w:numId="1">
+  <w:num w:numId="1" w16cid:durableId="535626841">
     <w:abstractNumId w:val="1"/>
   </w:num>
-  <w:num w:numId="2">
+  <w:num w:numId="2" w16cid:durableId="168184189">
     <w:abstractNumId w:val="0"/>
   </w:num>
 </w:numbering>

</xml_diff>